<commit_message>
Revert "new test 123"
This reverts commit 393f42673d8f0ad33bf596d10e224c8be72ea3c7.
</commit_message>
<xml_diff>
--- a/test.docx
+++ b/test.docx
@@ -3,7 +3,6 @@
 <w:document xmlns:wpc="http://schemas.microsoft.com/office/word/2010/wordprocessingCanvas" xmlns:mc="http://schemas.openxmlformats.org/markup-compatibility/2006" xmlns:o="urn:schemas-microsoft-com:office:office" xmlns:r="http://schemas.openxmlformats.org/officeDocument/2006/relationships" xmlns:m="http://schemas.openxmlformats.org/officeDocument/2006/math" xmlns:v="urn:schemas-microsoft-com:vml" xmlns:wp14="http://schemas.microsoft.com/office/word/2010/wordprocessingDrawing" xmlns:wp="http://schemas.openxmlformats.org/drawingml/2006/wordprocessingDrawing" xmlns:w10="urn:schemas-microsoft-com:office:word" xmlns:w="http://schemas.openxmlformats.org/wordprocessingml/2006/main" xmlns:w14="http://schemas.microsoft.com/office/word/2010/wordml" xmlns:wpg="http://schemas.microsoft.com/office/word/2010/wordprocessingGroup" xmlns:wpi="http://schemas.microsoft.com/office/word/2010/wordprocessingInk" xmlns:wne="http://schemas.microsoft.com/office/word/2006/wordml" xmlns:wps="http://schemas.microsoft.com/office/word/2010/wordprocessingShape" mc:Ignorable="w14 wp14">
   <w:body>
     <w:p>
-      <w:bookmarkStart w:id="0" w:name="_GoBack"/>
       <w:r>
         <w:t>Ishant the leader!!!!!!!!!!!!</w:t>
       </w:r>
@@ -24,11 +23,7 @@
       <w:r>
         <w:t>Testing testing</w:t>
       </w:r>
-    </w:p>
-    <w:p>
-      <w:r>
-        <w:t>Test 1234</w:t>
-      </w:r>
+      <w:bookmarkStart w:id="0" w:name="_GoBack"/>
       <w:bookmarkEnd w:id="0"/>
     </w:p>
     <w:sectPr>
@@ -676,7 +671,7 @@
   <a:extraClrSchemeLst/>
   <a:extLst>
     <a:ext uri="{05A4C25C-085E-4340-85A3-A5531E510DB2}">
-      <thm15:themeFamily xmlns:thm15="http://schemas.microsoft.com/office/thememl/2012/main" xmlns="" name="Office Theme" id="{62F939B6-93AF-4DB8-9C6B-D6C7DFDC589F}" vid="{4A3C46E8-61CC-4603-A589-7422A47A8E4A}"/>
+      <thm15:themeFamily xmlns="" xmlns:thm15="http://schemas.microsoft.com/office/thememl/2012/main" name="Office Theme" id="{62F939B6-93AF-4DB8-9C6B-D6C7DFDC589F}" vid="{4A3C46E8-61CC-4603-A589-7422A47A8E4A}"/>
     </a:ext>
   </a:extLst>
 </a:theme>

</xml_diff>

<commit_message>
Revert "Revert "new test 123""
This reverts commit 04fe1754b5608f1ee5ae17368a2ef808524f3543.
</commit_message>
<xml_diff>
--- a/test.docx
+++ b/test.docx
@@ -3,6 +3,7 @@
 <w:document xmlns:wpc="http://schemas.microsoft.com/office/word/2010/wordprocessingCanvas" xmlns:mc="http://schemas.openxmlformats.org/markup-compatibility/2006" xmlns:o="urn:schemas-microsoft-com:office:office" xmlns:r="http://schemas.openxmlformats.org/officeDocument/2006/relationships" xmlns:m="http://schemas.openxmlformats.org/officeDocument/2006/math" xmlns:v="urn:schemas-microsoft-com:vml" xmlns:wp14="http://schemas.microsoft.com/office/word/2010/wordprocessingDrawing" xmlns:wp="http://schemas.openxmlformats.org/drawingml/2006/wordprocessingDrawing" xmlns:w10="urn:schemas-microsoft-com:office:word" xmlns:w="http://schemas.openxmlformats.org/wordprocessingml/2006/main" xmlns:w14="http://schemas.microsoft.com/office/word/2010/wordml" xmlns:wpg="http://schemas.microsoft.com/office/word/2010/wordprocessingGroup" xmlns:wpi="http://schemas.microsoft.com/office/word/2010/wordprocessingInk" xmlns:wne="http://schemas.microsoft.com/office/word/2006/wordml" xmlns:wps="http://schemas.microsoft.com/office/word/2010/wordprocessingShape" mc:Ignorable="w14 wp14">
   <w:body>
     <w:p>
+      <w:bookmarkStart w:id="0" w:name="_GoBack"/>
       <w:r>
         <w:t>Ishant the leader!!!!!!!!!!!!</w:t>
       </w:r>
@@ -23,7 +24,11 @@
       <w:r>
         <w:t>Testing testing</w:t>
       </w:r>
-      <w:bookmarkStart w:id="0" w:name="_GoBack"/>
+    </w:p>
+    <w:p>
+      <w:r>
+        <w:t>Test 1234</w:t>
+      </w:r>
       <w:bookmarkEnd w:id="0"/>
     </w:p>
     <w:sectPr>
@@ -671,7 +676,7 @@
   <a:extraClrSchemeLst/>
   <a:extLst>
     <a:ext uri="{05A4C25C-085E-4340-85A3-A5531E510DB2}">
-      <thm15:themeFamily xmlns="" xmlns:thm15="http://schemas.microsoft.com/office/thememl/2012/main" name="Office Theme" id="{62F939B6-93AF-4DB8-9C6B-D6C7DFDC589F}" vid="{4A3C46E8-61CC-4603-A589-7422A47A8E4A}"/>
+      <thm15:themeFamily xmlns:thm15="http://schemas.microsoft.com/office/thememl/2012/main" xmlns="" name="Office Theme" id="{62F939B6-93AF-4DB8-9C6B-D6C7DFDC589F}" vid="{4A3C46E8-61CC-4603-A589-7422A47A8E4A}"/>
     </a:ext>
   </a:extLst>
 </a:theme>

</xml_diff>